<commit_message>
added inventory for hotel rooms
</commit_message>
<xml_diff>
--- a/SOFTWARE DESIGN DOCUMENT- till backend.docx
+++ b/SOFTWARE DESIGN DOCUMENT- till backend.docx
@@ -35,13 +35,22 @@
         <w:outlineLvl w:val="2"/>
         <w:rPr>
           <w:rFonts w:ascii="Times New Roman" w:hAnsi="Times New Roman" w:eastAsia="Times New Roman" w:cs="Times New Roman"/>
+          <w:sz w:val="24"/>
+          <w:szCs w:val="24"/>
+          <w:lang w:eastAsia="en-IN" w:bidi="hi-IN"/>
+        </w:rPr>
+      </w:pPr>
+      <w:r>
+        <w:rPr>
+          <w:rFonts w:hint="default" w:ascii="Times New Roman" w:hAnsi="Times New Roman" w:eastAsia="Times New Roman" w:cs="Times New Roman"/>
           <w:b/>
           <w:bCs/>
           <w:sz w:val="27"/>
           <w:szCs w:val="27"/>
-          <w:lang w:eastAsia="en-IN" w:bidi="hi-IN"/>
-        </w:rPr>
-      </w:pPr>
+          <w:lang w:val="en-US" w:eastAsia="en-IN" w:bidi="hi-IN"/>
+        </w:rPr>
+        <w:t>Hotel</w:t>
+      </w:r>
       <w:r>
         <w:rPr>
           <w:rFonts w:ascii="Times New Roman" w:hAnsi="Times New Roman" w:eastAsia="Times New Roman" w:cs="Times New Roman"/>
@@ -51,156 +60,52 @@
           <w:szCs w:val="27"/>
           <w:lang w:eastAsia="en-IN" w:bidi="hi-IN"/>
         </w:rPr>
-        <w:t>Smart Order Management System (OMS)</w:t>
-      </w:r>
-    </w:p>
-    <w:p>
-      <w:pPr>
-        <w:spacing w:before="100" w:beforeAutospacing="1" w:after="100" w:afterAutospacing="1" w:line="240" w:lineRule="auto"/>
+        <w:t xml:space="preserve"> </w:t>
+      </w:r>
+      <w:r>
+        <w:rPr>
+          <w:rFonts w:hint="default" w:ascii="Times New Roman" w:hAnsi="Times New Roman" w:eastAsia="Times New Roman" w:cs="Times New Roman"/>
+          <w:b/>
+          <w:bCs/>
+          <w:sz w:val="27"/>
+          <w:szCs w:val="27"/>
+          <w:lang w:val="en-US" w:eastAsia="en-IN" w:bidi="hi-IN"/>
+        </w:rPr>
+        <w:t>Reservation</w:t>
+      </w:r>
+      <w:r>
         <w:rPr>
           <w:rFonts w:ascii="Times New Roman" w:hAnsi="Times New Roman" w:eastAsia="Times New Roman" w:cs="Times New Roman"/>
-          <w:sz w:val="24"/>
-          <w:szCs w:val="24"/>
-          <w:lang w:eastAsia="en-IN" w:bidi="hi-IN"/>
-        </w:rPr>
-      </w:pPr>
+          <w:b/>
+          <w:bCs/>
+          <w:sz w:val="27"/>
+          <w:szCs w:val="27"/>
+          <w:lang w:eastAsia="en-IN" w:bidi="hi-IN"/>
+        </w:rPr>
+        <w:t xml:space="preserve"> System (</w:t>
+      </w:r>
+      <w:r>
+        <w:rPr>
+          <w:rFonts w:hint="default" w:ascii="Times New Roman" w:hAnsi="Times New Roman" w:eastAsia="Times New Roman" w:cs="Times New Roman"/>
+          <w:b/>
+          <w:bCs/>
+          <w:sz w:val="27"/>
+          <w:szCs w:val="27"/>
+          <w:lang w:val="en-US" w:eastAsia="en-IN" w:bidi="hi-IN"/>
+        </w:rPr>
+        <w:t>HMS</w:t>
+      </w:r>
       <w:r>
         <w:rPr>
           <w:rFonts w:ascii="Times New Roman" w:hAnsi="Times New Roman" w:eastAsia="Times New Roman" w:cs="Times New Roman"/>
-          <w:sz w:val="24"/>
-          <w:szCs w:val="24"/>
-          <w:lang w:eastAsia="en-IN" w:bidi="hi-IN"/>
-        </w:rPr>
-        <w:drawing>
-          <wp:inline distT="0" distB="0" distL="0" distR="0">
-            <wp:extent cx="5345430" cy="7430135"/>
-            <wp:effectExtent l="0" t="0" r="1270" b="12065"/>
-            <wp:docPr id="10" name="Picture 10" descr="Image"/>
-            <wp:cNvGraphicFramePr>
-              <a:graphicFrameLocks xmlns:a="http://schemas.openxmlformats.org/drawingml/2006/main" noChangeAspect="1"/>
-            </wp:cNvGraphicFramePr>
-            <a:graphic xmlns:a="http://schemas.openxmlformats.org/drawingml/2006/main">
-              <a:graphicData uri="http://schemas.openxmlformats.org/drawingml/2006/picture">
-                <pic:pic xmlns:pic="http://schemas.openxmlformats.org/drawingml/2006/picture">
-                  <pic:nvPicPr>
-                    <pic:cNvPr id="10" name="Picture 10" descr="Image"/>
-                    <pic:cNvPicPr>
-                      <a:picLocks noChangeAspect="1" noChangeArrowheads="1"/>
-                    </pic:cNvPicPr>
-                  </pic:nvPicPr>
-                  <pic:blipFill>
-                    <a:blip r:embed="rId6" cstate="print">
-                      <a:extLst>
-                        <a:ext uri="{28A0092B-C50C-407E-A947-70E740481C1C}">
-                          <a14:useLocalDpi xmlns:a14="http://schemas.microsoft.com/office/drawing/2010/main" val="0"/>
-                        </a:ext>
-                      </a:extLst>
-                    </a:blip>
-                    <a:srcRect/>
-                    <a:stretch>
-                      <a:fillRect/>
-                    </a:stretch>
-                  </pic:blipFill>
-                  <pic:spPr>
-                    <a:xfrm>
-                      <a:off x="0" y="0"/>
-                      <a:ext cx="5346000" cy="7430400"/>
-                    </a:xfrm>
-                    <a:prstGeom prst="rect">
-                      <a:avLst/>
-                    </a:prstGeom>
-                    <a:noFill/>
-                    <a:ln>
-                      <a:noFill/>
-                    </a:ln>
-                  </pic:spPr>
-                </pic:pic>
-              </a:graphicData>
-            </a:graphic>
-          </wp:inline>
-        </w:drawing>
-      </w:r>
-    </w:p>
-    <w:p>
-      <w:pPr>
-        <w:spacing w:before="100" w:beforeAutospacing="1" w:after="100" w:afterAutospacing="1" w:line="240" w:lineRule="auto"/>
-        <w:rPr>
-          <w:rFonts w:ascii="Times New Roman" w:hAnsi="Times New Roman" w:eastAsia="Times New Roman" w:cs="Times New Roman"/>
-          <w:sz w:val="24"/>
-          <w:szCs w:val="24"/>
-          <w:lang w:eastAsia="en-IN" w:bidi="hi-IN"/>
-        </w:rPr>
-      </w:pPr>
-      <w:r>
-        <w:rPr>
-          <w:rFonts w:ascii="Times New Roman" w:hAnsi="Times New Roman" w:eastAsia="Times New Roman" w:cs="Times New Roman"/>
-          <w:sz w:val="24"/>
-          <w:szCs w:val="24"/>
-          <w:lang w:eastAsia="en-IN" w:bidi="hi-IN"/>
-        </w:rPr>
-        <mc:AlternateContent>
-          <mc:Choice Requires="wps">
-            <w:drawing>
-              <wp:inline distT="0" distB="0" distL="0" distR="0">
-                <wp:extent cx="307340" cy="307340"/>
-                <wp:effectExtent l="0" t="0" r="0" b="0"/>
-                <wp:docPr id="9" name="Rectangle 9" descr="Image"/>
-                <wp:cNvGraphicFramePr>
-                  <a:graphicFrameLocks xmlns:a="http://schemas.openxmlformats.org/drawingml/2006/main" noChangeAspect="1"/>
-                </wp:cNvGraphicFramePr>
-                <a:graphic xmlns:a="http://schemas.openxmlformats.org/drawingml/2006/main">
-                  <a:graphicData uri="http://schemas.microsoft.com/office/word/2010/wordprocessingShape">
-                    <wps:wsp>
-                      <wps:cNvSpPr>
-                        <a:spLocks noChangeAspect="1" noChangeArrowheads="1"/>
-                      </wps:cNvSpPr>
-                      <wps:spPr bwMode="auto">
-                        <a:xfrm>
-                          <a:off x="0" y="0"/>
-                          <a:ext cx="307340" cy="307340"/>
-                        </a:xfrm>
-                        <a:prstGeom prst="rect">
-                          <a:avLst/>
-                        </a:prstGeom>
-                        <a:noFill/>
-                        <a:ln>
-                          <a:noFill/>
-                        </a:ln>
-                      </wps:spPr>
-                      <wps:bodyPr rot="0" vert="horz" wrap="square" lIns="91440" tIns="45720" rIns="91440" bIns="45720" anchor="t" anchorCtr="0" upright="1">
-                        <a:noAutofit/>
-                      </wps:bodyPr>
-                    </wps:wsp>
-                  </a:graphicData>
-                </a:graphic>
-              </wp:inline>
-            </w:drawing>
-          </mc:Choice>
-          <mc:Fallback>
-            <w:pict>
-              <v:rect id="Rectangle 9" o:spid="_x0000_s1026" o:spt="1" alt="Image" style="height:24.2pt;width:24.2pt;" filled="f" stroked="f" coordsize="21600,21600" o:gfxdata="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">
-                <v:fill on="f" focussize="0,0"/>
-                <v:stroke on="f"/>
-                <v:imagedata o:title=""/>
-                <o:lock v:ext="edit" aspectratio="t"/>
-                <w10:wrap type="none"/>
-                <w10:anchorlock/>
-              </v:rect>
-            </w:pict>
-          </mc:Fallback>
-        </mc:AlternateContent>
-      </w:r>
-    </w:p>
-    <w:p>
-      <w:pPr>
-        <w:spacing w:before="100" w:beforeAutospacing="1" w:after="100" w:afterAutospacing="1" w:line="240" w:lineRule="auto"/>
-        <w:rPr>
-          <w:rFonts w:ascii="Times New Roman" w:hAnsi="Times New Roman" w:eastAsia="Times New Roman" w:cs="Times New Roman"/>
-          <w:sz w:val="24"/>
-          <w:szCs w:val="24"/>
-          <w:lang w:eastAsia="en-IN" w:bidi="hi-IN"/>
-        </w:rPr>
-      </w:pPr>
+          <w:b/>
+          <w:bCs/>
+          <w:sz w:val="27"/>
+          <w:szCs w:val="27"/>
+          <w:lang w:eastAsia="en-IN" w:bidi="hi-IN"/>
+        </w:rPr>
+        <w:t>)</w:t>
+      </w:r>
     </w:p>
     <w:p>
       <w:pPr>
@@ -1682,6 +1587,8 @@
         </w:rPr>
         <w:t>4. ARCHITECTURE OVERVIEW (HLD)</w:t>
       </w:r>
+      <w:bookmarkStart w:id="0" w:name="_GoBack"/>
+      <w:bookmarkEnd w:id="0"/>
     </w:p>
     <w:p>
       <w:pPr>
@@ -1694,17 +1601,11 @@
         </w:rPr>
       </w:pPr>
       <w:r>
-        <w:rPr>
-          <w:rFonts w:ascii="Times New Roman" w:hAnsi="Times New Roman" w:eastAsia="Times New Roman" w:cs="Times New Roman"/>
-          <w:sz w:val="24"/>
-          <w:szCs w:val="24"/>
-          <w:lang w:eastAsia="en-IN" w:bidi="hi-IN"/>
-        </w:rPr>
         <w:drawing>
-          <wp:inline distT="0" distB="0" distL="0" distR="0">
-            <wp:extent cx="5132705" cy="3526790"/>
-            <wp:effectExtent l="0" t="0" r="10795" b="3810"/>
-            <wp:docPr id="6" name="Picture 6" descr="Image"/>
+          <wp:inline distT="0" distB="0" distL="114300" distR="114300">
+            <wp:extent cx="5917565" cy="2889885"/>
+            <wp:effectExtent l="0" t="0" r="635" b="5715"/>
+            <wp:docPr id="3" name="Picture 6"/>
             <wp:cNvGraphicFramePr>
               <a:graphicFrameLocks xmlns:a="http://schemas.openxmlformats.org/drawingml/2006/main" noChangeAspect="1"/>
             </wp:cNvGraphicFramePr>
@@ -1712,20 +1613,14 @@
               <a:graphicData uri="http://schemas.openxmlformats.org/drawingml/2006/picture">
                 <pic:pic xmlns:pic="http://schemas.openxmlformats.org/drawingml/2006/picture">
                   <pic:nvPicPr>
-                    <pic:cNvPr id="6" name="Picture 6" descr="Image"/>
+                    <pic:cNvPr id="3" name="Picture 6"/>
                     <pic:cNvPicPr>
-                      <a:picLocks noChangeAspect="1" noChangeArrowheads="1"/>
+                      <a:picLocks noChangeAspect="1"/>
                     </pic:cNvPicPr>
                   </pic:nvPicPr>
                   <pic:blipFill>
-                    <a:blip r:embed="rId7">
-                      <a:extLst>
-                        <a:ext uri="{28A0092B-C50C-407E-A947-70E740481C1C}">
-                          <a14:useLocalDpi xmlns:a14="http://schemas.microsoft.com/office/drawing/2010/main" val="0"/>
-                        </a:ext>
-                      </a:extLst>
-                    </a:blip>
-                    <a:srcRect/>
+                    <a:blip r:embed="rId6"/>
+                    <a:srcRect b="1876"/>
                     <a:stretch>
                       <a:fillRect/>
                     </a:stretch>
@@ -1733,7 +1628,7 @@
                   <pic:spPr>
                     <a:xfrm>
                       <a:off x="0" y="0"/>
-                      <a:ext cx="5132705" cy="3526790"/>
+                      <a:ext cx="5917565" cy="2889885"/>
                     </a:xfrm>
                     <a:prstGeom prst="rect">
                       <a:avLst/>
@@ -1785,7 +1680,7 @@
                     </pic:cNvPicPr>
                   </pic:nvPicPr>
                   <pic:blipFill>
-                    <a:blip r:embed="rId8" cstate="print">
+                    <a:blip r:embed="rId7" cstate="print">
                       <a:extLst>
                         <a:ext uri="{28A0092B-C50C-407E-A947-70E740481C1C}">
                           <a14:useLocalDpi xmlns:a14="http://schemas.microsoft.com/office/drawing/2010/main" val="0"/>
@@ -8260,10 +8155,7 @@
         <w:t xml:space="preserve"> Notification and Reporting services are fully decoupled from transactional services and communicate exclusively via asynchronous events, ensuring scalability and fault isolation.</w:t>
       </w:r>
     </w:p>
-    <w:p>
-      <w:bookmarkStart w:id="0" w:name="_GoBack"/>
-      <w:bookmarkEnd w:id="0"/>
-    </w:p>
+    <w:p/>
     <w:sectPr>
       <w:pgSz w:w="11906" w:h="16838"/>
       <w:pgMar w:top="709" w:right="1440" w:bottom="1440" w:left="1440" w:header="708" w:footer="708" w:gutter="0"/>
@@ -11304,21 +11196,4 @@
   </a:themeElements>
   <a:objectDefaults/>
 </a:theme>
-</file>
-
-<file path=customXml/item1.xml><?xml version="1.0" encoding="utf-8"?>
-<s:customData xmlns="http://www.wps.cn/officeDocument/2013/wpsCustomData" xmlns:s="http://www.wps.cn/officeDocument/2013/wpsCustomData">
-  <customSectProps/>
-  <customShpExts>
-    <customShpInfo spid="_x0000_s1026"/>
-  </customShpExts>
-</s:customData>
-</file>
-
-<file path=customXml/itemProps1.xml><?xml version="1.0" encoding="utf-8"?>
-<ds:datastoreItem xmlns:ds="http://schemas.openxmlformats.org/officeDocument/2006/customXml" ds:itemID="{B1977F7D-205B-4081-913C-38D41E755F92}">
-  <ds:schemaRefs>
-    <ds:schemaRef ds:uri="http://www.wps.cn/officeDocument/2013/wpsCustomData"/>
-  </ds:schemaRefs>
-</ds:datastoreItem>
 </file>
</xml_diff>